<commit_message>
deleted empty test case
</commit_message>
<xml_diff>
--- a/testing_asana_project/Asana STD+STP/STD document.docx
+++ b/testing_asana_project/Asana STD+STP/STD document.docx
@@ -2932,689 +2932,6 @@
           <w:szCs w:val="28"/>
           <w14:ligatures w14:val="none"/>
         </w:rPr>
-      </w:pPr>
-    </w:p>
-    <w:p>
-      <w:pPr>
-        <w:bidi w:val="0"/>
-        <w:spacing w:before="100" w:beforeAutospacing="1" w:after="100" w:afterAutospacing="1" w:line="240" w:lineRule="auto"/>
-        <w:outlineLvl w:val="3"/>
-        <w:rPr>
-          <w:rFonts w:eastAsiaTheme="minorEastAsia"/>
-          <w:b/>
-          <w:bCs/>
-          <w:kern w:val="0"/>
-          <w:sz w:val="28"/>
-          <w:szCs w:val="28"/>
-          <w14:ligatures w14:val="none"/>
-        </w:rPr>
-      </w:pPr>
-      <w:r>
-        <w:rPr>
-          <w:rFonts w:eastAsiaTheme="minorEastAsia"/>
-          <w:b/>
-          <w:bCs/>
-          <w:kern w:val="0"/>
-          <w:sz w:val="28"/>
-          <w:szCs w:val="28"/>
-          <w14:ligatures w14:val="none"/>
-        </w:rPr>
-        <w:lastRenderedPageBreak/>
-        <w:t>Test Case ID: 003</w:t>
-      </w:r>
-    </w:p>
-    <w:p>
-      <w:pPr>
-        <w:bidi w:val="0"/>
-      </w:pPr>
-    </w:p>
-    <w:tbl>
-      <w:tblPr>
-        <w:tblStyle w:val="ae"/>
-        <w:tblW w:w="9204" w:type="dxa"/>
-        <w:tblInd w:w="628" w:type="dxa"/>
-        <w:tblLook w:val="04A0" w:firstRow="1" w:lastRow="0" w:firstColumn="1" w:lastColumn="0" w:noHBand="0" w:noVBand="1"/>
-      </w:tblPr>
-      <w:tblGrid>
-        <w:gridCol w:w="4602"/>
-        <w:gridCol w:w="4602"/>
-      </w:tblGrid>
-      <w:tr>
-        <w:trPr>
-          <w:trHeight w:val="514"/>
-        </w:trPr>
-        <w:tc>
-          <w:tcPr>
-            <w:tcW w:w="4602" w:type="dxa"/>
-          </w:tcPr>
-          <w:p>
-            <w:pPr>
-              <w:bidi w:val="0"/>
-              <w:rPr>
-                <w:rFonts w:eastAsiaTheme="minorEastAsia"/>
-                <w:b/>
-                <w:bCs/>
-                <w:color w:val="156082" w:themeColor="accent1"/>
-              </w:rPr>
-            </w:pPr>
-            <w:r>
-              <w:rPr>
-                <w:rFonts w:eastAsiaTheme="minorEastAsia"/>
-                <w:b/>
-                <w:bCs/>
-                <w:color w:val="156082" w:themeColor="accent1"/>
-              </w:rPr>
-              <w:t>Test case name</w:t>
-            </w:r>
-          </w:p>
-        </w:tc>
-        <w:tc>
-          <w:tcPr>
-            <w:tcW w:w="4602" w:type="dxa"/>
-          </w:tcPr>
-          <w:p>
-            <w:pPr>
-              <w:bidi w:val="0"/>
-              <w:rPr>
-                <w:rFonts w:eastAsiaTheme="minorEastAsia"/>
-                <w:b/>
-                <w:bCs/>
-              </w:rPr>
-            </w:pPr>
-          </w:p>
-        </w:tc>
-      </w:tr>
-      <w:tr>
-        <w:trPr>
-          <w:trHeight w:val="514"/>
-        </w:trPr>
-        <w:tc>
-          <w:tcPr>
-            <w:tcW w:w="4602" w:type="dxa"/>
-          </w:tcPr>
-          <w:p>
-            <w:pPr>
-              <w:bidi w:val="0"/>
-              <w:rPr>
-                <w:rFonts w:eastAsiaTheme="minorEastAsia"/>
-                <w:b/>
-                <w:bCs/>
-                <w:color w:val="156082" w:themeColor="accent1"/>
-              </w:rPr>
-            </w:pPr>
-            <w:r>
-              <w:rPr>
-                <w:rFonts w:eastAsiaTheme="minorEastAsia"/>
-                <w:b/>
-                <w:bCs/>
-                <w:color w:val="156082" w:themeColor="accent1"/>
-              </w:rPr>
-              <w:t>Test case goal</w:t>
-            </w:r>
-          </w:p>
-        </w:tc>
-        <w:tc>
-          <w:tcPr>
-            <w:tcW w:w="4602" w:type="dxa"/>
-          </w:tcPr>
-          <w:p>
-            <w:pPr>
-              <w:bidi w:val="0"/>
-              <w:rPr>
-                <w:rFonts w:eastAsiaTheme="minorEastAsia"/>
-              </w:rPr>
-            </w:pPr>
-          </w:p>
-        </w:tc>
-      </w:tr>
-      <w:tr>
-        <w:trPr>
-          <w:trHeight w:val="514"/>
-        </w:trPr>
-        <w:tc>
-          <w:tcPr>
-            <w:tcW w:w="4602" w:type="dxa"/>
-          </w:tcPr>
-          <w:p>
-            <w:pPr>
-              <w:bidi w:val="0"/>
-              <w:rPr>
-                <w:rFonts w:eastAsiaTheme="minorEastAsia"/>
-                <w:b/>
-                <w:bCs/>
-                <w:color w:val="156082" w:themeColor="accent1"/>
-              </w:rPr>
-            </w:pPr>
-            <w:r>
-              <w:rPr>
-                <w:rFonts w:eastAsiaTheme="minorEastAsia"/>
-                <w:b/>
-                <w:bCs/>
-                <w:color w:val="156082" w:themeColor="accent1"/>
-              </w:rPr>
-              <w:t>Data</w:t>
-            </w:r>
-          </w:p>
-        </w:tc>
-        <w:tc>
-          <w:tcPr>
-            <w:tcW w:w="4602" w:type="dxa"/>
-          </w:tcPr>
-          <w:p>
-            <w:pPr>
-              <w:bidi w:val="0"/>
-              <w:rPr>
-                <w:rFonts w:eastAsiaTheme="minorEastAsia"/>
-              </w:rPr>
-            </w:pPr>
-          </w:p>
-        </w:tc>
-      </w:tr>
-      <w:tr>
-        <w:trPr>
-          <w:trHeight w:val="514"/>
-        </w:trPr>
-        <w:tc>
-          <w:tcPr>
-            <w:tcW w:w="4602" w:type="dxa"/>
-          </w:tcPr>
-          <w:p>
-            <w:pPr>
-              <w:bidi w:val="0"/>
-              <w:rPr>
-                <w:rFonts w:eastAsiaTheme="minorEastAsia"/>
-                <w:b/>
-                <w:bCs/>
-                <w:color w:val="156082" w:themeColor="accent1"/>
-              </w:rPr>
-            </w:pPr>
-            <w:r>
-              <w:rPr>
-                <w:rFonts w:eastAsiaTheme="minorEastAsia"/>
-                <w:b/>
-                <w:bCs/>
-                <w:color w:val="156082" w:themeColor="accent1"/>
-              </w:rPr>
-              <w:t>Preconditions</w:t>
-            </w:r>
-          </w:p>
-        </w:tc>
-        <w:tc>
-          <w:tcPr>
-            <w:tcW w:w="4602" w:type="dxa"/>
-          </w:tcPr>
-          <w:p>
-            <w:pPr>
-              <w:bidi w:val="0"/>
-              <w:rPr>
-                <w:rFonts w:eastAsiaTheme="minorEastAsia"/>
-              </w:rPr>
-            </w:pPr>
-          </w:p>
-        </w:tc>
-      </w:tr>
-      <w:tr>
-        <w:trPr>
-          <w:trHeight w:val="514"/>
-        </w:trPr>
-        <w:tc>
-          <w:tcPr>
-            <w:tcW w:w="4602" w:type="dxa"/>
-          </w:tcPr>
-          <w:p>
-            <w:pPr>
-              <w:bidi w:val="0"/>
-              <w:rPr>
-                <w:rFonts w:eastAsiaTheme="minorEastAsia"/>
-                <w:b/>
-                <w:bCs/>
-                <w:color w:val="156082" w:themeColor="accent1"/>
-              </w:rPr>
-            </w:pPr>
-            <w:r>
-              <w:rPr>
-                <w:rFonts w:eastAsiaTheme="minorEastAsia"/>
-                <w:b/>
-                <w:bCs/>
-                <w:color w:val="156082" w:themeColor="accent1"/>
-              </w:rPr>
-              <w:t>Writer</w:t>
-            </w:r>
-          </w:p>
-        </w:tc>
-        <w:tc>
-          <w:tcPr>
-            <w:tcW w:w="4602" w:type="dxa"/>
-          </w:tcPr>
-          <w:p>
-            <w:pPr>
-              <w:bidi w:val="0"/>
-              <w:rPr>
-                <w:rFonts w:eastAsiaTheme="minorEastAsia"/>
-              </w:rPr>
-            </w:pPr>
-          </w:p>
-        </w:tc>
-      </w:tr>
-      <w:tr>
-        <w:trPr>
-          <w:trHeight w:val="514"/>
-        </w:trPr>
-        <w:tc>
-          <w:tcPr>
-            <w:tcW w:w="4602" w:type="dxa"/>
-          </w:tcPr>
-          <w:p>
-            <w:pPr>
-              <w:bidi w:val="0"/>
-              <w:rPr>
-                <w:rFonts w:eastAsiaTheme="minorEastAsia"/>
-                <w:b/>
-                <w:bCs/>
-                <w:color w:val="156082" w:themeColor="accent1"/>
-              </w:rPr>
-            </w:pPr>
-            <w:r>
-              <w:rPr>
-                <w:rFonts w:eastAsiaTheme="minorEastAsia"/>
-                <w:b/>
-                <w:bCs/>
-                <w:color w:val="156082" w:themeColor="accent1"/>
-              </w:rPr>
-              <w:t>Date</w:t>
-            </w:r>
-          </w:p>
-        </w:tc>
-        <w:tc>
-          <w:tcPr>
-            <w:tcW w:w="4602" w:type="dxa"/>
-          </w:tcPr>
-          <w:p>
-            <w:pPr>
-              <w:bidi w:val="0"/>
-              <w:rPr>
-                <w:rFonts w:eastAsiaTheme="minorEastAsia"/>
-              </w:rPr>
-            </w:pPr>
-          </w:p>
-        </w:tc>
-      </w:tr>
-      <w:tr>
-        <w:trPr>
-          <w:trHeight w:val="555"/>
-        </w:trPr>
-        <w:tc>
-          <w:tcPr>
-            <w:tcW w:w="4602" w:type="dxa"/>
-          </w:tcPr>
-          <w:p>
-            <w:pPr>
-              <w:bidi w:val="0"/>
-              <w:rPr>
-                <w:rFonts w:eastAsiaTheme="minorEastAsia"/>
-                <w:b/>
-                <w:bCs/>
-                <w:color w:val="156082" w:themeColor="accent1"/>
-              </w:rPr>
-            </w:pPr>
-            <w:r>
-              <w:rPr>
-                <w:rFonts w:eastAsiaTheme="minorEastAsia"/>
-                <w:b/>
-                <w:bCs/>
-                <w:color w:val="156082" w:themeColor="accent1"/>
-              </w:rPr>
-              <w:t>Prioritization</w:t>
-            </w:r>
-          </w:p>
-        </w:tc>
-        <w:tc>
-          <w:tcPr>
-            <w:tcW w:w="4602" w:type="dxa"/>
-          </w:tcPr>
-          <w:p>
-            <w:pPr>
-              <w:bidi w:val="0"/>
-              <w:rPr>
-                <w:rFonts w:eastAsiaTheme="minorEastAsia"/>
-              </w:rPr>
-            </w:pPr>
-          </w:p>
-        </w:tc>
-      </w:tr>
-    </w:tbl>
-    <w:p>
-      <w:pPr>
-        <w:bidi w:val="0"/>
-      </w:pPr>
-    </w:p>
-    <w:tbl>
-      <w:tblPr>
-        <w:tblStyle w:val="ae"/>
-        <w:tblW w:w="9378" w:type="dxa"/>
-        <w:tblInd w:w="538" w:type="dxa"/>
-        <w:tblLook w:val="04A0" w:firstRow="1" w:lastRow="0" w:firstColumn="1" w:lastColumn="0" w:noHBand="0" w:noVBand="1"/>
-      </w:tblPr>
-      <w:tblGrid>
-        <w:gridCol w:w="3126"/>
-        <w:gridCol w:w="3126"/>
-        <w:gridCol w:w="3126"/>
-      </w:tblGrid>
-      <w:tr>
-        <w:trPr>
-          <w:trHeight w:val="674"/>
-        </w:trPr>
-        <w:tc>
-          <w:tcPr>
-            <w:tcW w:w="3126" w:type="dxa"/>
-          </w:tcPr>
-          <w:p>
-            <w:pPr>
-              <w:bidi w:val="0"/>
-              <w:spacing w:after="160" w:line="278" w:lineRule="auto"/>
-              <w:rPr>
-                <w:rFonts w:eastAsiaTheme="minorEastAsia"/>
-                <w:b/>
-                <w:bCs/>
-                <w:color w:val="156082" w:themeColor="accent1"/>
-              </w:rPr>
-            </w:pPr>
-            <w:r>
-              <w:rPr>
-                <w:rFonts w:eastAsiaTheme="minorEastAsia"/>
-                <w:b/>
-                <w:bCs/>
-                <w:color w:val="156082" w:themeColor="accent1"/>
-              </w:rPr>
-              <w:t>Serial number:</w:t>
-            </w:r>
-          </w:p>
-        </w:tc>
-        <w:tc>
-          <w:tcPr>
-            <w:tcW w:w="3126" w:type="dxa"/>
-          </w:tcPr>
-          <w:p>
-            <w:pPr>
-              <w:bidi w:val="0"/>
-              <w:spacing w:after="160" w:line="278" w:lineRule="auto"/>
-              <w:rPr>
-                <w:rFonts w:eastAsiaTheme="minorEastAsia"/>
-                <w:b/>
-                <w:bCs/>
-                <w:color w:val="156082" w:themeColor="accent1"/>
-              </w:rPr>
-            </w:pPr>
-            <w:r>
-              <w:rPr>
-                <w:rFonts w:eastAsiaTheme="minorEastAsia"/>
-                <w:b/>
-                <w:bCs/>
-                <w:color w:val="156082" w:themeColor="accent1"/>
-              </w:rPr>
-              <w:t>Step:</w:t>
-            </w:r>
-          </w:p>
-        </w:tc>
-        <w:tc>
-          <w:tcPr>
-            <w:tcW w:w="3126" w:type="dxa"/>
-          </w:tcPr>
-          <w:p>
-            <w:pPr>
-              <w:bidi w:val="0"/>
-              <w:spacing w:after="160" w:line="278" w:lineRule="auto"/>
-              <w:rPr>
-                <w:rFonts w:eastAsiaTheme="minorEastAsia"/>
-                <w:b/>
-                <w:bCs/>
-                <w:color w:val="156082" w:themeColor="accent1"/>
-              </w:rPr>
-            </w:pPr>
-            <w:r>
-              <w:rPr>
-                <w:rFonts w:eastAsiaTheme="minorEastAsia"/>
-                <w:b/>
-                <w:bCs/>
-                <w:color w:val="156082" w:themeColor="accent1"/>
-              </w:rPr>
-              <w:t>Required outcome:</w:t>
-            </w:r>
-          </w:p>
-        </w:tc>
-      </w:tr>
-      <w:tr>
-        <w:trPr>
-          <w:trHeight w:val="651"/>
-        </w:trPr>
-        <w:tc>
-          <w:tcPr>
-            <w:tcW w:w="3126" w:type="dxa"/>
-          </w:tcPr>
-          <w:p>
-            <w:pPr>
-              <w:bidi w:val="0"/>
-              <w:spacing w:after="160" w:line="278" w:lineRule="auto"/>
-              <w:rPr>
-                <w:rFonts w:eastAsiaTheme="minorEastAsia"/>
-                <w:b/>
-                <w:bCs/>
-              </w:rPr>
-            </w:pPr>
-            <w:r>
-              <w:rPr>
-                <w:rFonts w:eastAsiaTheme="minorEastAsia"/>
-                <w:b/>
-                <w:bCs/>
-              </w:rPr>
-              <w:t>1</w:t>
-            </w:r>
-          </w:p>
-        </w:tc>
-        <w:tc>
-          <w:tcPr>
-            <w:tcW w:w="3126" w:type="dxa"/>
-          </w:tcPr>
-          <w:p>
-            <w:pPr>
-              <w:bidi w:val="0"/>
-              <w:spacing w:after="160" w:line="278" w:lineRule="auto"/>
-              <w:rPr>
-                <w:rFonts w:eastAsiaTheme="minorEastAsia"/>
-              </w:rPr>
-            </w:pPr>
-          </w:p>
-        </w:tc>
-        <w:tc>
-          <w:tcPr>
-            <w:tcW w:w="3126" w:type="dxa"/>
-          </w:tcPr>
-          <w:p>
-            <w:pPr>
-              <w:bidi w:val="0"/>
-              <w:spacing w:after="160" w:line="278" w:lineRule="auto"/>
-              <w:rPr>
-                <w:rFonts w:eastAsiaTheme="minorEastAsia"/>
-              </w:rPr>
-            </w:pPr>
-          </w:p>
-        </w:tc>
-      </w:tr>
-      <w:tr>
-        <w:trPr>
-          <w:trHeight w:val="674"/>
-        </w:trPr>
-        <w:tc>
-          <w:tcPr>
-            <w:tcW w:w="3126" w:type="dxa"/>
-          </w:tcPr>
-          <w:p>
-            <w:pPr>
-              <w:bidi w:val="0"/>
-              <w:spacing w:after="160" w:line="278" w:lineRule="auto"/>
-              <w:rPr>
-                <w:rFonts w:eastAsiaTheme="minorEastAsia"/>
-                <w:b/>
-                <w:bCs/>
-              </w:rPr>
-            </w:pPr>
-            <w:r>
-              <w:rPr>
-                <w:rFonts w:eastAsiaTheme="minorEastAsia"/>
-                <w:b/>
-                <w:bCs/>
-              </w:rPr>
-              <w:t>2</w:t>
-            </w:r>
-          </w:p>
-        </w:tc>
-        <w:tc>
-          <w:tcPr>
-            <w:tcW w:w="3126" w:type="dxa"/>
-          </w:tcPr>
-          <w:p>
-            <w:pPr>
-              <w:bidi w:val="0"/>
-              <w:spacing w:after="160" w:line="278" w:lineRule="auto"/>
-              <w:rPr>
-                <w:rFonts w:eastAsiaTheme="minorEastAsia"/>
-              </w:rPr>
-            </w:pPr>
-          </w:p>
-        </w:tc>
-        <w:tc>
-          <w:tcPr>
-            <w:tcW w:w="3126" w:type="dxa"/>
-          </w:tcPr>
-          <w:p>
-            <w:pPr>
-              <w:bidi w:val="0"/>
-              <w:spacing w:after="160" w:line="278" w:lineRule="auto"/>
-              <w:rPr>
-                <w:rFonts w:eastAsiaTheme="minorEastAsia"/>
-              </w:rPr>
-            </w:pPr>
-          </w:p>
-        </w:tc>
-      </w:tr>
-      <w:tr>
-        <w:trPr>
-          <w:trHeight w:val="651"/>
-        </w:trPr>
-        <w:tc>
-          <w:tcPr>
-            <w:tcW w:w="3126" w:type="dxa"/>
-          </w:tcPr>
-          <w:p>
-            <w:pPr>
-              <w:bidi w:val="0"/>
-              <w:spacing w:after="160" w:line="278" w:lineRule="auto"/>
-              <w:rPr>
-                <w:rFonts w:eastAsiaTheme="minorEastAsia"/>
-                <w:b/>
-                <w:bCs/>
-              </w:rPr>
-            </w:pPr>
-            <w:r>
-              <w:rPr>
-                <w:rFonts w:eastAsiaTheme="minorEastAsia"/>
-                <w:b/>
-                <w:bCs/>
-              </w:rPr>
-              <w:t>3</w:t>
-            </w:r>
-          </w:p>
-        </w:tc>
-        <w:tc>
-          <w:tcPr>
-            <w:tcW w:w="3126" w:type="dxa"/>
-          </w:tcPr>
-          <w:p>
-            <w:pPr>
-              <w:bidi w:val="0"/>
-              <w:spacing w:after="160" w:line="278" w:lineRule="auto"/>
-              <w:rPr>
-                <w:rFonts w:eastAsiaTheme="minorEastAsia"/>
-              </w:rPr>
-            </w:pPr>
-          </w:p>
-        </w:tc>
-        <w:tc>
-          <w:tcPr>
-            <w:tcW w:w="3126" w:type="dxa"/>
-          </w:tcPr>
-          <w:p>
-            <w:pPr>
-              <w:bidi w:val="0"/>
-              <w:spacing w:after="160" w:line="278" w:lineRule="auto"/>
-              <w:rPr>
-                <w:rFonts w:eastAsiaTheme="minorEastAsia"/>
-              </w:rPr>
-            </w:pPr>
-          </w:p>
-        </w:tc>
-      </w:tr>
-      <w:tr>
-        <w:trPr>
-          <w:trHeight w:val="674"/>
-        </w:trPr>
-        <w:tc>
-          <w:tcPr>
-            <w:tcW w:w="3126" w:type="dxa"/>
-          </w:tcPr>
-          <w:p>
-            <w:pPr>
-              <w:bidi w:val="0"/>
-              <w:spacing w:after="160" w:line="278" w:lineRule="auto"/>
-              <w:rPr>
-                <w:rFonts w:eastAsiaTheme="minorEastAsia"/>
-                <w:b/>
-                <w:bCs/>
-              </w:rPr>
-            </w:pPr>
-            <w:r>
-              <w:rPr>
-                <w:rFonts w:eastAsiaTheme="minorEastAsia"/>
-                <w:b/>
-                <w:bCs/>
-              </w:rPr>
-              <w:t>4</w:t>
-            </w:r>
-          </w:p>
-        </w:tc>
-        <w:tc>
-          <w:tcPr>
-            <w:tcW w:w="3126" w:type="dxa"/>
-          </w:tcPr>
-          <w:p>
-            <w:pPr>
-              <w:bidi w:val="0"/>
-              <w:spacing w:after="160" w:line="278" w:lineRule="auto"/>
-              <w:rPr>
-                <w:rFonts w:eastAsiaTheme="minorEastAsia"/>
-              </w:rPr>
-            </w:pPr>
-          </w:p>
-        </w:tc>
-        <w:tc>
-          <w:tcPr>
-            <w:tcW w:w="3126" w:type="dxa"/>
-          </w:tcPr>
-          <w:p>
-            <w:pPr>
-              <w:bidi w:val="0"/>
-              <w:spacing w:after="160" w:line="278" w:lineRule="auto"/>
-              <w:rPr>
-                <w:rFonts w:eastAsiaTheme="minorEastAsia"/>
-              </w:rPr>
-            </w:pPr>
-          </w:p>
-        </w:tc>
-      </w:tr>
-    </w:tbl>
-    <w:p>
-      <w:pPr>
-        <w:bidi w:val="0"/>
       </w:pPr>
     </w:p>
     <w:sectPr>
@@ -3730,9 +3047,6 @@
   <w:p>
     <w:pPr>
       <w:pStyle w:val="af"/>
-      <w:rPr>
-        <w:rFonts w:hint="cs"/>
-      </w:rPr>
     </w:pPr>
   </w:p>
 </w:hdr>

</xml_diff>

<commit_message>
improved the files design wise
</commit_message>
<xml_diff>
--- a/testing_asana_project/Asana STD+STP/STD document.docx
+++ b/testing_asana_project/Asana STD+STP/STD document.docx
@@ -2436,22 +2436,22 @@
     <w:tbl>
       <w:tblPr>
         <w:tblStyle w:val="ae"/>
-        <w:tblW w:w="9372" w:type="dxa"/>
-        <w:tblInd w:w="539" w:type="dxa"/>
+        <w:tblW w:w="10650" w:type="dxa"/>
+        <w:tblInd w:w="-5" w:type="dxa"/>
         <w:tblLook w:val="04A0" w:firstRow="1" w:lastRow="0" w:firstColumn="1" w:lastColumn="0" w:noHBand="0" w:noVBand="1"/>
       </w:tblPr>
       <w:tblGrid>
-        <w:gridCol w:w="3124"/>
-        <w:gridCol w:w="3124"/>
-        <w:gridCol w:w="3124"/>
+        <w:gridCol w:w="3550"/>
+        <w:gridCol w:w="3550"/>
+        <w:gridCol w:w="3550"/>
       </w:tblGrid>
       <w:tr>
         <w:trPr>
-          <w:trHeight w:val="392"/>
+          <w:trHeight w:val="394"/>
         </w:trPr>
         <w:tc>
           <w:tcPr>
-            <w:tcW w:w="3124" w:type="dxa"/>
+            <w:tcW w:w="3550" w:type="dxa"/>
           </w:tcPr>
           <w:p>
             <w:pPr>
@@ -2477,7 +2477,7 @@
         </w:tc>
         <w:tc>
           <w:tcPr>
-            <w:tcW w:w="3124" w:type="dxa"/>
+            <w:tcW w:w="3550" w:type="dxa"/>
           </w:tcPr>
           <w:p>
             <w:pPr>
@@ -2503,7 +2503,7 @@
         </w:tc>
         <w:tc>
           <w:tcPr>
-            <w:tcW w:w="3124" w:type="dxa"/>
+            <w:tcW w:w="3550" w:type="dxa"/>
           </w:tcPr>
           <w:p>
             <w:pPr>
@@ -2530,11 +2530,11 @@
       </w:tr>
       <w:tr>
         <w:trPr>
-          <w:trHeight w:val="378"/>
+          <w:trHeight w:val="380"/>
         </w:trPr>
         <w:tc>
           <w:tcPr>
-            <w:tcW w:w="3124" w:type="dxa"/>
+            <w:tcW w:w="3550" w:type="dxa"/>
           </w:tcPr>
           <w:p>
             <w:pPr>
@@ -2558,7 +2558,7 @@
         </w:tc>
         <w:tc>
           <w:tcPr>
-            <w:tcW w:w="3124" w:type="dxa"/>
+            <w:tcW w:w="3550" w:type="dxa"/>
           </w:tcPr>
           <w:p>
             <w:pPr>
@@ -2578,7 +2578,7 @@
         </w:tc>
         <w:tc>
           <w:tcPr>
-            <w:tcW w:w="3124" w:type="dxa"/>
+            <w:tcW w:w="3550" w:type="dxa"/>
           </w:tcPr>
           <w:p>
             <w:pPr>
@@ -2599,11 +2599,11 @@
       </w:tr>
       <w:tr>
         <w:trPr>
-          <w:trHeight w:val="392"/>
+          <w:trHeight w:val="394"/>
         </w:trPr>
         <w:tc>
           <w:tcPr>
-            <w:tcW w:w="3124" w:type="dxa"/>
+            <w:tcW w:w="3550" w:type="dxa"/>
           </w:tcPr>
           <w:p>
             <w:pPr>
@@ -2627,7 +2627,7 @@
         </w:tc>
         <w:tc>
           <w:tcPr>
-            <w:tcW w:w="3124" w:type="dxa"/>
+            <w:tcW w:w="3550" w:type="dxa"/>
           </w:tcPr>
           <w:p>
             <w:pPr>
@@ -2659,7 +2659,7 @@
         </w:tc>
         <w:tc>
           <w:tcPr>
-            <w:tcW w:w="3124" w:type="dxa"/>
+            <w:tcW w:w="3550" w:type="dxa"/>
           </w:tcPr>
           <w:p>
             <w:pPr>
@@ -2692,11 +2692,11 @@
       </w:tr>
       <w:tr>
         <w:trPr>
-          <w:trHeight w:val="378"/>
+          <w:trHeight w:val="380"/>
         </w:trPr>
         <w:tc>
           <w:tcPr>
-            <w:tcW w:w="3124" w:type="dxa"/>
+            <w:tcW w:w="3550" w:type="dxa"/>
           </w:tcPr>
           <w:p>
             <w:pPr>
@@ -2720,7 +2720,7 @@
         </w:tc>
         <w:tc>
           <w:tcPr>
-            <w:tcW w:w="3124" w:type="dxa"/>
+            <w:tcW w:w="3550" w:type="dxa"/>
           </w:tcPr>
           <w:p>
             <w:pPr>
@@ -2740,7 +2740,7 @@
         </w:tc>
         <w:tc>
           <w:tcPr>
-            <w:tcW w:w="3124" w:type="dxa"/>
+            <w:tcW w:w="3550" w:type="dxa"/>
           </w:tcPr>
           <w:p>
             <w:pPr>
@@ -2767,11 +2767,11 @@
       </w:tr>
       <w:tr>
         <w:trPr>
-          <w:trHeight w:val="392"/>
+          <w:trHeight w:val="394"/>
         </w:trPr>
         <w:tc>
           <w:tcPr>
-            <w:tcW w:w="3124" w:type="dxa"/>
+            <w:tcW w:w="3550" w:type="dxa"/>
           </w:tcPr>
           <w:p>
             <w:pPr>
@@ -2795,7 +2795,7 @@
         </w:tc>
         <w:tc>
           <w:tcPr>
-            <w:tcW w:w="3124" w:type="dxa"/>
+            <w:tcW w:w="3550" w:type="dxa"/>
           </w:tcPr>
           <w:p>
             <w:pPr>
@@ -2815,7 +2815,7 @@
         </w:tc>
         <w:tc>
           <w:tcPr>
-            <w:tcW w:w="3124" w:type="dxa"/>
+            <w:tcW w:w="3550" w:type="dxa"/>
           </w:tcPr>
           <w:p>
             <w:pPr>
@@ -2836,11 +2836,11 @@
       </w:tr>
       <w:tr>
         <w:trPr>
-          <w:trHeight w:val="392"/>
+          <w:trHeight w:val="394"/>
         </w:trPr>
         <w:tc>
           <w:tcPr>
-            <w:tcW w:w="3124" w:type="dxa"/>
+            <w:tcW w:w="3550" w:type="dxa"/>
           </w:tcPr>
           <w:p>
             <w:pPr>
@@ -2863,7 +2863,7 @@
         </w:tc>
         <w:tc>
           <w:tcPr>
-            <w:tcW w:w="3124" w:type="dxa"/>
+            <w:tcW w:w="3550" w:type="dxa"/>
           </w:tcPr>
           <w:p>
             <w:pPr>
@@ -2882,7 +2882,7 @@
         </w:tc>
         <w:tc>
           <w:tcPr>
-            <w:tcW w:w="3124" w:type="dxa"/>
+            <w:tcW w:w="3550" w:type="dxa"/>
           </w:tcPr>
           <w:p>
             <w:pPr>

</xml_diff>